<commit_message>
Correción Diagrama de Secuencia
</commit_message>
<xml_diff>
--- a/appMiBlueMedical/Otros Entregables/Diagramas .docx
+++ b/appMiBlueMedical/Otros Entregables/Diagramas .docx
@@ -20,17 +20,8 @@
           <w:b/>
           <w:sz w:val="46"/>
         </w:rPr>
-        <w:t xml:space="preserve">Prueba Técnica – Full </w:t>
+        <w:t>Prueba Técnica – Full Stack</w:t>
       </w:r>
-      <w:proofErr w:type="spellStart"/>
-      <w:r>
-        <w:rPr>
-          <w:b/>
-          <w:sz w:val="46"/>
-        </w:rPr>
-        <w:t>Stack</w:t>
-      </w:r>
-      <w:proofErr w:type="spellEnd"/>
       <w:r>
         <w:rPr>
           <w:b/>
@@ -332,15 +323,14 @@
       <w:r>
         <w:rPr>
           <w:b/>
-          <w:noProof/>
           <w:color w:val="000000"/>
           <w:sz w:val="10"/>
         </w:rPr>
         <w:drawing>
-          <wp:inline distT="0" distB="0" distL="0" distR="0" wp14:anchorId="62433002" wp14:editId="129415D2">
-            <wp:extent cx="5887085" cy="4123690"/>
-            <wp:effectExtent l="0" t="0" r="0" b="0"/>
-            <wp:docPr id="11" name="Picture 11" descr="Chart&#10;&#10;Description automatically generated"/>
+          <wp:inline distT="0" distB="0" distL="0" distR="0" wp14:anchorId="683058CE" wp14:editId="52811E47">
+            <wp:extent cx="5887085" cy="4163695"/>
+            <wp:effectExtent l="0" t="0" r="0" b="8255"/>
+            <wp:docPr id="3" name="Picture 3" descr="A picture containing diagram&#10;&#10;Description automatically generated"/>
             <wp:cNvGraphicFramePr>
               <a:graphicFrameLocks xmlns:a="http://schemas.openxmlformats.org/drawingml/2006/main" noChangeAspect="1"/>
             </wp:cNvGraphicFramePr>
@@ -348,7 +338,7 @@
               <a:graphicData uri="http://schemas.openxmlformats.org/drawingml/2006/picture">
                 <pic:pic xmlns:pic="http://schemas.openxmlformats.org/drawingml/2006/picture">
                   <pic:nvPicPr>
-                    <pic:cNvPr id="11" name="Picture 11" descr="Chart&#10;&#10;Description automatically generated"/>
+                    <pic:cNvPr id="3" name="Picture 3" descr="A picture containing diagram&#10;&#10;Description automatically generated"/>
                     <pic:cNvPicPr/>
                   </pic:nvPicPr>
                   <pic:blipFill>
@@ -360,7 +350,7 @@
                   <pic:spPr>
                     <a:xfrm>
                       <a:off x="0" y="0"/>
-                      <a:ext cx="5887085" cy="4123690"/>
+                      <a:ext cx="5887085" cy="4163695"/>
                     </a:xfrm>
                     <a:prstGeom prst="rect">
                       <a:avLst/>
@@ -420,6 +410,9 @@
     <w:p/>
     <w:p>
       <w:r>
+        <w:rPr>
+          <w:noProof/>
+        </w:rPr>
         <w:drawing>
           <wp:anchor distT="0" distB="0" distL="114300" distR="114300" simplePos="0" relativeHeight="251658240" behindDoc="0" locked="0" layoutInCell="1" allowOverlap="1" wp14:anchorId="62461962" wp14:editId="366FA306">
             <wp:simplePos x="0" y="0"/>

</xml_diff>